<commit_message>
Added IFURETE4, scaffolded, basic sql included
</commit_message>
<xml_diff>
--- a/Tervezes II/Szakdolgozat_v6.docx
+++ b/Tervezes II/Szakdolgozat_v6.docx
@@ -4162,37 +4162,6 @@
     <w:p>
       <w:r>
         <w:t>Az első fejezetben lesz szó magának a projektnek a leírásáról, és annak részletes feladatköreiről, amiket el kell tudnia végezni.</w:t>
-      </w:r>
-    </w:p>
-    <w:p>
-      <w:r>
-        <w:t>A második fejezet felsorolja az általam használt technológiákat, milyen programban dolgozom, milyen keretrendszert használok, és ezeknek melyik részeit használom ki, a feladatom megkönnyítésének érdekében.</w:t>
-      </w:r>
-    </w:p>
-    <w:p>
-      <w:r>
-        <w:t>A harmadik fejezetben megismerkedünk, az általam használt programnyelvekkel, amiknek segítségével megfogom írni a háttérprogramot, ami később az elkészült rendszer alapjául szolgál majd.</w:t>
-      </w:r>
-    </w:p>
-    <w:p>
-      <w:r>
-        <w:t>A negyedik fejezetben leírom, hogy hogyan terveztem megvalósítani a projektet, milyen lépésekből áll, és ezeket, hogyan szerettem volna ütemezni.</w:t>
-      </w:r>
-    </w:p>
-    <w:p>
-      <w:r>
-        <w:t>Az ötödik fejezet tartalmazza a grafikai terveket, így képzelem el a programom megjelenését a jövőben, és minden képhez tartozik egy magyarázat is, hogy az aktuális képen pontosan mi és hogyan zajlik, ezáltal kapunk egy leírást a rendszer általános működéséről is.</w:t>
-      </w:r>
-    </w:p>
-    <w:p>
-      <w:r>
-        <w:lastRenderedPageBreak/>
-        <w:t>A hatodik fejezet leírja az adatbázissal kapcsolatos terveimet, milyen táblákat szeretnék létrehozni, ezeknek mi a szerepe, és milyen kapcsolatban állnak egymással.</w:t>
-      </w:r>
-    </w:p>
-    <w:p>
-      <w:r>
-        <w:t>A hetedik fejezet tartalmazza az általam felhasznált forrásokat, amiknek segítségével elkészítem a feladatomat, és amik használatával pontosabb információt tudok megadni ebben a dokumentációban, az adott nyelvekről és programokról.</w:t>
       </w:r>
     </w:p>
     <w:p/>
@@ -4582,21 +4551,11 @@
       <w:pPr>
         <w:pStyle w:val="Kpalrs"/>
       </w:pPr>
-      <w:r>
-        <w:fldChar w:fldCharType="begin"/>
-      </w:r>
-      <w:r>
-        <w:instrText xml:space="preserve"> SEQ ábra \* ARABIC </w:instrText>
-      </w:r>
-      <w:r>
-        <w:fldChar w:fldCharType="separate"/>
-      </w:r>
-      <w:r>
-        <w:t>1</w:t>
-      </w:r>
-      <w:r>
-        <w:fldChar w:fldCharType="end"/>
-      </w:r>
+      <w:fldSimple w:instr=" SEQ ábra \* ARABIC ">
+        <w:r>
+          <w:t>1</w:t>
+        </w:r>
+      </w:fldSimple>
       <w:r>
         <w:t xml:space="preserve">. ábra: </w:t>
       </w:r>
@@ -5023,6 +4982,10 @@
         <w:pStyle w:val="Figure"/>
       </w:pPr>
       <w:r>
+        <w:rPr>
+          <w:noProof/>
+          <w:lang w:eastAsia="hu-HU" w:bidi="ug-CN"/>
+        </w:rPr>
         <w:drawing>
           <wp:inline distT="0" distB="0" distL="0" distR="0" wp14:anchorId="4EA572A9" wp14:editId="3C2C9D61">
             <wp:extent cx="5039995" cy="2247452"/>
@@ -5124,9 +5087,6 @@
       <w:pPr>
         <w:pStyle w:val="Kpalrs"/>
       </w:pPr>
-      <w:r>
-        <w:br w:type="page"/>
-      </w:r>
     </w:p>
     <w:p>
       <w:pPr>
@@ -5137,82 +5097,82 @@
         <w:rPr>
           <w:rFonts w:eastAsia="Cambria"/>
         </w:rPr>
+        <w:t xml:space="preserve">Használt </w:t>
+      </w:r>
+      <w:r>
+        <w:rPr>
+          <w:rFonts w:eastAsia="Cambria"/>
+        </w:rPr>
+        <w:t>technológiák</w:t>
+      </w:r>
+      <w:bookmarkEnd w:id="8"/>
+    </w:p>
+    <w:p>
+      <w:pPr>
+        <w:pStyle w:val="Cmsor2"/>
+      </w:pPr>
+      <w:bookmarkStart w:id="9" w:name="_Toc530045719"/>
+      <w:r>
+        <w:t>Microsoft Visual Studio 2017</w:t>
+      </w:r>
+      <w:bookmarkEnd w:id="9"/>
+    </w:p>
+    <w:p>
+      <w:r>
+        <w:t xml:space="preserve">Az egyik általam választott program a Microsoft Visual Studio 2017, ami egy könnyen átlátható és felhasználóbarát fejlesztő környezet, ami rengetek programozási nyelvet támogat. A </w:t>
+      </w:r>
+      <w:r>
+        <w:t>támogatott nyelv</w:t>
+      </w:r>
+      <w:r>
+        <w:t xml:space="preserve">ek közé tartoznak például: C++, C#, JavaScript, jQuery, Java és a C programozási nyelv is. </w:t>
+      </w:r>
+    </w:p>
+    <w:p>
+      <w:r>
+        <w:t>A program számtalan beépített függvénnyel rendelkezik, amik lényegesen megkönnyítik a programozó életét, emellett fejlesztés közben a program felajánlja, hogy a megkezdett függvényt hogyan lehetne kiegészíteni, így</w:t>
+      </w:r>
+      <w:r>
+        <w:t>,</w:t>
+      </w:r>
+      <w:r>
+        <w:t xml:space="preserve"> ha valaki tudja, hogy mit szeretne csinálni, annak sokkal egyszerűbbé válik a kódolás. Az automatikus kiegészítésnek hála elég az Enter-t "ütögetni" és máris rendelkezésünkre áll a kívánt függvény.</w:t>
+      </w:r>
+    </w:p>
+    <w:p>
+      <w:pPr>
+        <w:pStyle w:val="Cmsor3"/>
+      </w:pPr>
+      <w:bookmarkStart w:id="10" w:name="_Toc530045720"/>
+      <w:r>
+        <w:rPr>
+          <w:rFonts w:eastAsia="Calibri"/>
+        </w:rPr>
         <w:lastRenderedPageBreak/>
-        <w:t xml:space="preserve">Használt </w:t>
-      </w:r>
-      <w:r>
-        <w:rPr>
-          <w:rFonts w:eastAsia="Cambria"/>
-        </w:rPr>
-        <w:t>technológiák</w:t>
-      </w:r>
-      <w:bookmarkEnd w:id="8"/>
+        <w:t>Microsoft Entity Framework</w:t>
+      </w:r>
+      <w:bookmarkEnd w:id="10"/>
+    </w:p>
+    <w:p>
+      <w:r>
+        <w:t xml:space="preserve"> </w:t>
+      </w:r>
+      <w:r>
+        <w:t>Első megjelenése 2008 augusztus 11-én volt, ekkor nagyon sok kritikát kapott a felhasználóktól, de a legújabb 5.0.0 verzió már egy sokak által használt keretrendszerré vált, amit kifejezetten a .NET-hez készítette. Ennek segítségével leegyszerűsíthetjük például az adatbázisaink létrehozását, vagy éppen frissíthetjük az SQL táblánkat miután a kódunkban megváltoztattuk az adattagjainkat. Megtalálható benne például egy adatforrás-specifikus kiszolgáló, leképzelés kiszolgáló de EDM elemző és nézet leképzés is.</w:t>
+      </w:r>
+      <w:r>
+        <w:t xml:space="preserve"> </w:t>
+      </w:r>
     </w:p>
     <w:p>
       <w:pPr>
         <w:pStyle w:val="Cmsor2"/>
       </w:pPr>
-      <w:bookmarkStart w:id="9" w:name="_Toc530045719"/>
-      <w:r>
-        <w:t>Microsoft Visual Studio 2017</w:t>
-      </w:r>
-      <w:bookmarkEnd w:id="9"/>
-    </w:p>
-    <w:p>
-      <w:r>
-        <w:t xml:space="preserve">Az egyik általam választott program a Microsoft Visual Studio 2017, ami egy könnyen átlátható és felhasználóbarát fejlesztő környezet, ami rengetek programozási nyelvet támogat. A </w:t>
-      </w:r>
-      <w:r>
-        <w:t>támogatott nyelv</w:t>
-      </w:r>
-      <w:r>
-        <w:t xml:space="preserve">ek közé tartoznak például: C++, C#, JavaScript, jQuery, Java és a C programozási nyelv is. </w:t>
-      </w:r>
-    </w:p>
-    <w:p>
-      <w:r>
-        <w:t>A program számtalan beépített függvénnyel rendelkezik, amik lényegesen megkönnyítik a programozó életét, emellett fejlesztés közben a program felajánlja, hogy a megkezdett függvényt hogyan lehetne kiegészíteni, így</w:t>
-      </w:r>
-      <w:r>
-        <w:t>,</w:t>
-      </w:r>
-      <w:r>
-        <w:t xml:space="preserve"> ha valaki tudja, hogy mit szeretne csinálni, annak sokkal egyszerűbbé válik a kódolás. Az automatikus kiegészítésnek hála elég az Enter-t "ütögetni" és máris rendelkezésünkre áll a kívánt függvény.</w:t>
-      </w:r>
-    </w:p>
-    <w:p>
-      <w:pPr>
-        <w:pStyle w:val="Cmsor3"/>
-      </w:pPr>
-      <w:bookmarkStart w:id="10" w:name="_Toc530045720"/>
+      <w:bookmarkStart w:id="11" w:name="_Toc530045721"/>
       <w:r>
         <w:rPr>
           <w:rFonts w:eastAsia="Calibri"/>
         </w:rPr>
-        <w:t>Microsoft Entity Framework</w:t>
-      </w:r>
-      <w:bookmarkEnd w:id="10"/>
-    </w:p>
-    <w:p>
-      <w:r>
-        <w:t xml:space="preserve"> </w:t>
-      </w:r>
-      <w:r>
-        <w:t>Első megjelenése 2008 augusztus 11-én volt, ekkor nagyon sok kritikát kapott a felhasználóktól, de a legújabb 5.0.0 verzió már egy sokak által használt keretrendszerré vált, amit kifejezetten a .NET-hez készítette. Ennek segítségével leegyszerűsíthetjük például az adatbázisaink létrehozását, vagy éppen frissíthetjük az SQL táblánkat miután a kódunkban megváltoztattuk az adattagjainkat. Megtalálható benne például egy adatforrás-specifikus kiszolgáló, leképzelés kiszolgáló de EDM elemző és nézet leképzés is.</w:t>
-      </w:r>
-      <w:r>
-        <w:t xml:space="preserve"> </w:t>
-      </w:r>
-    </w:p>
-    <w:p>
-      <w:pPr>
-        <w:pStyle w:val="Cmsor2"/>
-      </w:pPr>
-      <w:bookmarkStart w:id="11" w:name="_Toc530045721"/>
-      <w:r>
-        <w:rPr>
-          <w:rFonts w:eastAsia="Calibri"/>
-        </w:rPr>
         <w:t>SQL Server Management Studio</w:t>
       </w:r>
       <w:bookmarkEnd w:id="11"/>
@@ -5242,47 +5202,47 @@
     </w:p>
     <w:p>
       <w:r>
+        <w:t>Az egyik, hogy először létrehozzuk a kívánt táblákat, ezt megtehetjük két féle módon. Használhatunk SQL kódokat, vagy grafikus felületen is megadhatjuk, hogy milyen oszlopokat sze</w:t>
+      </w:r>
+      <w:r>
+        <w:t>retnénk felvenni, és ezek milyen</w:t>
+      </w:r>
+      <w:r>
+        <w:t xml:space="preserve"> típussal rendelkezzenek, ezek mellett szabhatunk kikötéseket is az adott oszlopra, például </w:t>
+      </w:r>
+      <w:r>
+        <w:t>megadhatjuk, hogy az vehet</w:t>
+      </w:r>
+      <w:r>
+        <w:t>-e fel NULL értéket, vagy sem.</w:t>
+      </w:r>
+    </w:p>
+    <w:p>
+      <w:r>
+        <w:t xml:space="preserve"> Ha a táblát létrehoztuk, akkor van lehetőség ebből legenerálni a Modellhez tartozó C# fájlokat, ezek tartalmazzák, a különböző adattagokat, és itt adhatunk meg “Validation”</w:t>
+      </w:r>
+      <w:r>
+        <w:t>-</w:t>
+      </w:r>
+      <w:r>
+        <w:t xml:space="preserve">t is. Ez annyit jelent, </w:t>
+      </w:r>
+      <w:r>
+        <w:t>hogy ha van egy kitöltendő mező</w:t>
+      </w:r>
+      <w:r>
+        <w:t>, például a felhasználónév, akkor itt megadhatjuk</w:t>
+      </w:r>
+      <w:r>
+        <w:t>.</w:t>
+      </w:r>
+      <w:r>
+        <w:t xml:space="preserve"> hogy a felhasználónév legalább 5 karakterből kell, hogy álljon, vagy azt is, hogy ha a jelszónak kell tartalmaznia speciális karaktereket. Innen már csak pár kattintás, és létrehozhatunk egy controllert is, ami tartalmazza a teljes CRUD-ot. </w:t>
+      </w:r>
+    </w:p>
+    <w:p>
+      <w:r>
         <w:lastRenderedPageBreak/>
-        <w:t>Az egyik, hogy először létrehozzuk a kívánt táblákat, ezt megtehetjük két féle módon. Használhatunk SQL kódokat, vagy grafikus felületen is megadhatjuk, hogy milyen oszlopokat sze</w:t>
-      </w:r>
-      <w:r>
-        <w:t>retnénk felvenni, és ezek milyen</w:t>
-      </w:r>
-      <w:r>
-        <w:t xml:space="preserve"> típussal rendelkezzenek, ezek mellett szabhatunk kikötéseket is az adott oszlopra, például </w:t>
-      </w:r>
-      <w:r>
-        <w:t>megadhatjuk, hogy az vehet</w:t>
-      </w:r>
-      <w:r>
-        <w:t>-e fel NULL értéket, vagy sem.</w:t>
-      </w:r>
-    </w:p>
-    <w:p>
-      <w:r>
-        <w:t xml:space="preserve"> Ha a táblát létrehoztuk, akkor van lehetőség ebből legenerálni a Modellhez tartozó C# fájlokat, ezek tartalmazzák, a különböző adattagokat, és itt adhatunk meg “Validation”</w:t>
-      </w:r>
-      <w:r>
-        <w:t>-</w:t>
-      </w:r>
-      <w:r>
-        <w:t xml:space="preserve">t is. Ez annyit jelent, </w:t>
-      </w:r>
-      <w:r>
-        <w:t>hogy ha van egy kitöltendő mező</w:t>
-      </w:r>
-      <w:r>
-        <w:t>, például a felhasználónév, akkor itt megadhatjuk</w:t>
-      </w:r>
-      <w:r>
-        <w:t>.</w:t>
-      </w:r>
-      <w:r>
-        <w:t xml:space="preserve"> hogy a felhasználónév legalább 5 karakterből kell, hogy álljon, vagy azt is, hogy ha a jelszónak kell tartalmaznia speciális karaktereket. Innen már csak pár kattintás, és létrehozhatunk egy controllert is, ami tartalmazza a teljes CRUD-ot. </w:t>
-      </w:r>
-    </w:p>
-    <w:p>
-      <w:r>
         <w:t>A másik megoldás, hogy először a modell-t készítjük el, benne az adattagokkal, amiket szeretnénk</w:t>
       </w:r>
       <w:r>
@@ -5346,7 +5306,6 @@
           <w:noProof/>
           <w:lang w:eastAsia="hu-HU" w:bidi="ug-CN"/>
         </w:rPr>
-        <w:lastRenderedPageBreak/>
         <w:drawing>
           <wp:inline distT="0" distB="0" distL="0" distR="0" wp14:anchorId="169E5FDE" wp14:editId="54D08204">
             <wp:extent cx="5039995" cy="3460115"/>
@@ -5476,6 +5435,7 @@
           <w:rFonts w:eastAsia="Cambria"/>
           <w:lang w:val="en-US"/>
         </w:rPr>
+        <w:lastRenderedPageBreak/>
         <w:t>ASP.NET Core Web Application 2.0 (MVC)</w:t>
       </w:r>
     </w:p>
@@ -5532,11 +5492,7 @@
         <w:t xml:space="preserve">zíthetők minimális kódolással. </w:t>
       </w:r>
       <w:r>
-        <w:t xml:space="preserve">ASP.NET része a .NET keretrendszernek, így amikor </w:t>
-      </w:r>
-      <w:r>
-        <w:lastRenderedPageBreak/>
-        <w:t>ASP.NET-ben kódolunk, elérhetőek a .NET osztályok is. Bármilyen hétköznapi programozási nyelvet használhatunk, péld</w:t>
+        <w:t>ASP.NET része a .NET keretrendszernek, így amikor ASP.NET-ben kódolunk, elérhetőek a .NET osztályok is. Bármilyen hétköznapi programozási nyelvet használhatunk, péld</w:t>
       </w:r>
       <w:r>
         <w:t>á</w:t>
@@ -6202,21 +6158,11 @@
       <w:pPr>
         <w:pStyle w:val="Tablecaption"/>
       </w:pPr>
-      <w:r>
-        <w:fldChar w:fldCharType="begin"/>
-      </w:r>
-      <w:r>
-        <w:instrText xml:space="preserve"> SEQ táblázat \* ARABIC </w:instrText>
-      </w:r>
-      <w:r>
-        <w:fldChar w:fldCharType="separate"/>
-      </w:r>
-      <w:r>
-        <w:t>1</w:t>
-      </w:r>
-      <w:r>
-        <w:fldChar w:fldCharType="end"/>
-      </w:r>
+      <w:fldSimple w:instr=" SEQ táblázat \* ARABIC ">
+        <w:r>
+          <w:t>1</w:t>
+        </w:r>
+      </w:fldSimple>
       <w:r>
         <w:t>. táblázat:</w:t>
       </w:r>
@@ -6964,8 +6910,6 @@
         <w:pStyle w:val="Cmsor2"/>
       </w:pPr>
       <w:bookmarkStart w:id="19" w:name="_Toc530045730"/>
-      <w:bookmarkStart w:id="20" w:name="_GoBack"/>
-      <w:bookmarkEnd w:id="20"/>
       <w:r>
         <w:rPr>
           <w:rFonts w:eastAsia="Calibri"/>
@@ -7126,7 +7070,7 @@
       <w:pPr>
         <w:pStyle w:val="Cmsor2"/>
       </w:pPr>
-      <w:bookmarkStart w:id="21" w:name="_Toc530045731"/>
+      <w:bookmarkStart w:id="20" w:name="_Toc530045731"/>
       <w:r>
         <w:rPr>
           <w:rFonts w:eastAsia="Calibri"/>
@@ -7134,7 +7078,7 @@
         <w:lastRenderedPageBreak/>
         <w:t>Adatlap szerkesztés</w:t>
       </w:r>
-      <w:bookmarkEnd w:id="21"/>
+      <w:bookmarkEnd w:id="20"/>
     </w:p>
     <w:p>
       <w:r>
@@ -7263,7 +7207,7 @@
       <w:pPr>
         <w:pStyle w:val="Cmsor2"/>
       </w:pPr>
-      <w:bookmarkStart w:id="22" w:name="_Toc530045732"/>
+      <w:bookmarkStart w:id="21" w:name="_Toc530045732"/>
       <w:r>
         <w:rPr>
           <w:rFonts w:eastAsia="Calibri"/>
@@ -7271,7 +7215,7 @@
         <w:lastRenderedPageBreak/>
         <w:t>Időpont foglalás</w:t>
       </w:r>
-      <w:bookmarkEnd w:id="22"/>
+      <w:bookmarkEnd w:id="21"/>
     </w:p>
     <w:p>
       <w:r>
@@ -7433,7 +7377,7 @@
       <w:pPr>
         <w:pStyle w:val="Cmsor2"/>
       </w:pPr>
-      <w:bookmarkStart w:id="23" w:name="_Toc530045733"/>
+      <w:bookmarkStart w:id="22" w:name="_Toc530045733"/>
       <w:r>
         <w:rPr>
           <w:rFonts w:eastAsia="Calibri"/>
@@ -7441,7 +7385,7 @@
         <w:lastRenderedPageBreak/>
         <w:t>Időpont foglalás megerősítése</w:t>
       </w:r>
-      <w:bookmarkEnd w:id="23"/>
+      <w:bookmarkEnd w:id="22"/>
     </w:p>
     <w:p>
       <w:r>
@@ -7588,7 +7532,7 @@
       <w:pPr>
         <w:pStyle w:val="Cmsor2"/>
       </w:pPr>
-      <w:bookmarkStart w:id="24" w:name="_Toc530045734"/>
+      <w:bookmarkStart w:id="23" w:name="_Toc530045734"/>
       <w:r>
         <w:rPr>
           <w:rFonts w:eastAsia="Calibri"/>
@@ -7596,7 +7540,7 @@
         <w:lastRenderedPageBreak/>
         <w:t>Foglalások kezelése</w:t>
       </w:r>
-      <w:bookmarkEnd w:id="24"/>
+      <w:bookmarkEnd w:id="23"/>
     </w:p>
     <w:p>
       <w:r>
@@ -7728,7 +7672,7 @@
       <w:pPr>
         <w:pStyle w:val="Cmsor2"/>
       </w:pPr>
-      <w:bookmarkStart w:id="25" w:name="_Toc530045735"/>
+      <w:bookmarkStart w:id="24" w:name="_Toc530045735"/>
       <w:r>
         <w:rPr>
           <w:rFonts w:eastAsia="Calibri"/>
@@ -7736,17 +7680,17 @@
         <w:lastRenderedPageBreak/>
         <w:t>A rendszergazda feladatai</w:t>
       </w:r>
+      <w:bookmarkEnd w:id="24"/>
+    </w:p>
+    <w:p>
+      <w:pPr>
+        <w:pStyle w:val="Cmsor3"/>
+      </w:pPr>
+      <w:bookmarkStart w:id="25" w:name="_Toc530045736"/>
+      <w:r>
+        <w:t>Felhasználói beállítások</w:t>
+      </w:r>
       <w:bookmarkEnd w:id="25"/>
-    </w:p>
-    <w:p>
-      <w:pPr>
-        <w:pStyle w:val="Cmsor3"/>
-      </w:pPr>
-      <w:bookmarkStart w:id="26" w:name="_Toc530045736"/>
-      <w:r>
-        <w:t>Felhasználói beállítások</w:t>
-      </w:r>
-      <w:bookmarkEnd w:id="26"/>
     </w:p>
     <w:p>
       <w:r>
@@ -7875,7 +7819,7 @@
       <w:pPr>
         <w:pStyle w:val="Cmsor3"/>
       </w:pPr>
-      <w:bookmarkStart w:id="27" w:name="_Toc530045737"/>
+      <w:bookmarkStart w:id="26" w:name="_Toc530045737"/>
       <w:r>
         <w:rPr>
           <w:rFonts w:eastAsia="Calibri"/>
@@ -7883,7 +7827,7 @@
         <w:lastRenderedPageBreak/>
         <w:t>Telephelyi beállítások</w:t>
       </w:r>
-      <w:bookmarkEnd w:id="27"/>
+      <w:bookmarkEnd w:id="26"/>
     </w:p>
     <w:p>
       <w:pPr>
@@ -8039,7 +7983,7 @@
       <w:pPr>
         <w:pStyle w:val="Cmsor3"/>
       </w:pPr>
-      <w:bookmarkStart w:id="28" w:name="_Toc530045738"/>
+      <w:bookmarkStart w:id="27" w:name="_Toc530045738"/>
       <w:r>
         <w:rPr>
           <w:rFonts w:eastAsia="Calibri"/>
@@ -8047,7 +7991,7 @@
         <w:lastRenderedPageBreak/>
         <w:t>Anyagbeállítások</w:t>
       </w:r>
-      <w:bookmarkEnd w:id="28"/>
+      <w:bookmarkEnd w:id="27"/>
     </w:p>
     <w:p>
       <w:r>
@@ -8129,21 +8073,11 @@
       <w:pPr>
         <w:pStyle w:val="Kpalrs"/>
       </w:pPr>
-      <w:r>
-        <w:fldChar w:fldCharType="begin"/>
-      </w:r>
-      <w:r>
-        <w:instrText xml:space="preserve"> SEQ ábra \* ARABIC </w:instrText>
-      </w:r>
-      <w:r>
-        <w:fldChar w:fldCharType="separate"/>
-      </w:r>
-      <w:r>
-        <w:t>14</w:t>
-      </w:r>
-      <w:r>
-        <w:fldChar w:fldCharType="end"/>
-      </w:r>
+      <w:fldSimple w:instr=" SEQ ábra \* ARABIC ">
+        <w:r>
+          <w:t>14</w:t>
+        </w:r>
+      </w:fldSimple>
       <w:r>
         <w:t>. ábra:</w:t>
       </w:r>
@@ -8169,7 +8103,7 @@
       <w:pPr>
         <w:pStyle w:val="Cmsor3"/>
       </w:pPr>
-      <w:bookmarkStart w:id="29" w:name="_Toc530045739"/>
+      <w:bookmarkStart w:id="28" w:name="_Toc530045739"/>
       <w:r>
         <w:rPr>
           <w:rFonts w:eastAsia="Calibri"/>
@@ -8177,7 +8111,7 @@
         <w:lastRenderedPageBreak/>
         <w:t>Szerepkör beállítások</w:t>
       </w:r>
-      <w:bookmarkEnd w:id="29"/>
+      <w:bookmarkEnd w:id="28"/>
     </w:p>
     <w:p>
       <w:pPr>
@@ -8328,7 +8262,7 @@
       <w:pPr>
         <w:pStyle w:val="Cmsor2"/>
       </w:pPr>
-      <w:bookmarkStart w:id="30" w:name="_Toc530045740"/>
+      <w:bookmarkStart w:id="29" w:name="_Toc530045740"/>
       <w:r>
         <w:rPr>
           <w:rFonts w:eastAsia="Calibri"/>
@@ -8336,7 +8270,7 @@
         <w:lastRenderedPageBreak/>
         <w:t>Limitek beállítása</w:t>
       </w:r>
-      <w:bookmarkEnd w:id="30"/>
+      <w:bookmarkEnd w:id="29"/>
     </w:p>
     <w:p>
       <w:r>
@@ -8426,27 +8360,14 @@
           <w:sz w:val="26"/>
         </w:rPr>
       </w:pPr>
-      <w:r>
-        <w:fldChar w:fldCharType="begin"/>
-      </w:r>
-      <w:r>
-        <w:instrText xml:space="preserve"> SEQ ábra \* ARABIC </w:instrText>
-      </w:r>
-      <w:r>
-        <w:fldChar w:fldCharType="separate"/>
-      </w:r>
-      <w:r>
-        <w:rPr>
-          <w:noProof/>
-        </w:rPr>
-        <w:t>16</w:t>
-      </w:r>
-      <w:r>
-        <w:rPr>
-          <w:noProof/>
-        </w:rPr>
-        <w:fldChar w:fldCharType="end"/>
-      </w:r>
+      <w:fldSimple w:instr=" SEQ ábra \* ARABIC ">
+        <w:r>
+          <w:rPr>
+            <w:noProof/>
+          </w:rPr>
+          <w:t>16</w:t>
+        </w:r>
+      </w:fldSimple>
       <w:r>
         <w:t>. ábra:</w:t>
       </w:r>
@@ -8461,7 +8382,7 @@
       <w:pPr>
         <w:pStyle w:val="Cmsor2"/>
       </w:pPr>
-      <w:bookmarkStart w:id="31" w:name="_Toc530045741"/>
+      <w:bookmarkStart w:id="30" w:name="_Toc530045741"/>
       <w:r>
         <w:rPr>
           <w:rFonts w:eastAsia="Calibri"/>
@@ -8469,7 +8390,7 @@
         <w:lastRenderedPageBreak/>
         <w:t>Beszállítás információk</w:t>
       </w:r>
-      <w:bookmarkEnd w:id="31"/>
+      <w:bookmarkEnd w:id="30"/>
     </w:p>
     <w:p>
       <w:r>
@@ -8611,7 +8532,7 @@
       <w:pPr>
         <w:pStyle w:val="Cmsor2"/>
       </w:pPr>
-      <w:bookmarkStart w:id="32" w:name="_Toc530045742"/>
+      <w:bookmarkStart w:id="31" w:name="_Toc530045742"/>
       <w:r>
         <w:rPr>
           <w:rFonts w:eastAsia="Calibri"/>
@@ -8619,7 +8540,7 @@
         <w:lastRenderedPageBreak/>
         <w:t>Kiértesítés</w:t>
       </w:r>
-      <w:bookmarkEnd w:id="32"/>
+      <w:bookmarkEnd w:id="31"/>
     </w:p>
     <w:p>
       <w:pPr>
@@ -8767,7 +8688,7 @@
       <w:pPr>
         <w:pStyle w:val="Cmsor2"/>
       </w:pPr>
-      <w:bookmarkStart w:id="33" w:name="_Toc530045743"/>
+      <w:bookmarkStart w:id="32" w:name="_Toc530045743"/>
       <w:r>
         <w:rPr>
           <w:rFonts w:eastAsia="Calibri"/>
@@ -8775,7 +8696,7 @@
         <w:lastRenderedPageBreak/>
         <w:t>Riport készítése</w:t>
       </w:r>
-      <w:bookmarkEnd w:id="33"/>
+      <w:bookmarkEnd w:id="32"/>
     </w:p>
     <w:p>
       <w:pPr>
@@ -8923,7 +8844,7 @@
       <w:pPr>
         <w:pStyle w:val="Cmsor2"/>
       </w:pPr>
-      <w:bookmarkStart w:id="34" w:name="_Toc530045744"/>
+      <w:bookmarkStart w:id="33" w:name="_Toc530045744"/>
       <w:r>
         <w:rPr>
           <w:rFonts w:eastAsia="Calibri"/>
@@ -8931,7 +8852,7 @@
         <w:lastRenderedPageBreak/>
         <w:t>Elutasított beszállítások</w:t>
       </w:r>
-      <w:bookmarkEnd w:id="34"/>
+      <w:bookmarkEnd w:id="33"/>
     </w:p>
     <w:p>
       <w:pPr>
@@ -9064,7 +8985,7 @@
       <w:pPr>
         <w:pStyle w:val="Cmsor1"/>
       </w:pPr>
-      <w:bookmarkStart w:id="35" w:name="_Toc530045745"/>
+      <w:bookmarkStart w:id="34" w:name="_Toc530045745"/>
       <w:r>
         <w:rPr>
           <w:rFonts w:eastAsia="Cambria"/>
@@ -9078,51 +8999,56 @@
         </w:rPr>
         <w:t xml:space="preserve"> terv</w:t>
       </w:r>
+      <w:bookmarkEnd w:id="34"/>
+    </w:p>
+    <w:p>
+      <w:pPr>
+        <w:pStyle w:val="Cmsor2"/>
+      </w:pPr>
+      <w:bookmarkStart w:id="35" w:name="_Toc530045746"/>
+      <w:r>
+        <w:rPr>
+          <w:rFonts w:eastAsia="Cambria"/>
+        </w:rPr>
+        <w:t>Entitások és relációk</w:t>
+      </w:r>
       <w:bookmarkEnd w:id="35"/>
     </w:p>
     <w:p>
+      <w:r>
+        <w:t xml:space="preserve">Itt adatbázis független módon kerülnek felsorolásra az Entitások (felhasználó, szerepkörök, stb..). Az Entitások közötti Kapcsolat (n:1, 1:n, n:n). </w:t>
+      </w:r>
+    </w:p>
+    <w:p>
+      <w:r>
+        <w:t>A ‘users’ és a ‘roles’ között N:N kapcsolat áll fent, mivel 1 felhasználó több szerepkörbe is tartozhat, és egy szerepkörhöz több felhasználó is tartozhat.</w:t>
+      </w:r>
+    </w:p>
+    <w:p>
+      <w:r>
+        <w:t>A ‘users’ és az ‘appointments’ tábla között 1:N kapcsolat van, mivel 1 felh</w:t>
+      </w:r>
+      <w:bookmarkStart w:id="36" w:name="_GoBack"/>
+      <w:bookmarkEnd w:id="36"/>
+      <w:r>
+        <w:t>aszn</w:t>
+      </w:r>
+      <w:r>
+        <w:t>á</w:t>
+      </w:r>
+      <w:r>
+        <w:t>lóhoz több időpont is tartozhat, de egy időpont maximum egy emberé lehet.</w:t>
+      </w:r>
+    </w:p>
+    <w:p>
       <w:pPr>
         <w:pStyle w:val="Cmsor2"/>
       </w:pPr>
-      <w:bookmarkStart w:id="36" w:name="_Toc530045746"/>
+      <w:bookmarkStart w:id="37" w:name="_Toc530045747"/>
       <w:r>
         <w:rPr>
           <w:rFonts w:eastAsia="Cambria"/>
         </w:rPr>
-        <w:t>Entitások és relációk</w:t>
-      </w:r>
-      <w:bookmarkEnd w:id="36"/>
-    </w:p>
-    <w:p>
-      <w:r>
-        <w:t xml:space="preserve">Itt adatbázis független módon kerülnek felsorolásra az Entitások (felhasználó, szerepkörök, stb..). Az Entitások közötti Kapcsolat (n:1, 1:n, n:n). </w:t>
-      </w:r>
-    </w:p>
-    <w:p>
-      <w:r>
-        <w:t>A ‘users’ és a ‘roles’ között N:N kapcsolat áll fent, mivel 1 felhasználó több szerepkörbe is tartozhat, és egy szerepkörhöz több felhasználó is tartozhat.</w:t>
-      </w:r>
-    </w:p>
-    <w:p>
-      <w:r>
-        <w:t>A ‘users’ és az ‘appointments’ tábla között 1:N kapcsolat van, mivel 1 felhaszn</w:t>
-      </w:r>
-      <w:r>
-        <w:t>á</w:t>
-      </w:r>
-      <w:r>
-        <w:t>lóhoz több időpont is tartozhat, de egy időpont maximum egy emberé lehet.</w:t>
-      </w:r>
-    </w:p>
-    <w:p>
-      <w:pPr>
-        <w:pStyle w:val="Cmsor2"/>
-      </w:pPr>
-      <w:bookmarkStart w:id="37" w:name="_Toc530045747"/>
-      <w:r>
-        <w:rPr>
-          <w:rFonts w:eastAsia="Cambria"/>
-        </w:rPr>
         <w:t>Adatbázis specifikus modell</w:t>
       </w:r>
       <w:bookmarkEnd w:id="37"/>
@@ -9136,21 +9062,11 @@
       <w:pPr>
         <w:pStyle w:val="Kpalrs"/>
       </w:pPr>
-      <w:r>
-        <w:fldChar w:fldCharType="begin"/>
-      </w:r>
-      <w:r>
-        <w:instrText xml:space="preserve"> SEQ táblázat \* ARABIC </w:instrText>
-      </w:r>
-      <w:r>
-        <w:fldChar w:fldCharType="separate"/>
-      </w:r>
-      <w:r>
-        <w:t>2</w:t>
-      </w:r>
-      <w:r>
-        <w:fldChar w:fldCharType="end"/>
-      </w:r>
+      <w:fldSimple w:instr=" SEQ táblázat \* ARABIC ">
+        <w:r>
+          <w:t>2</w:t>
+        </w:r>
+      </w:fldSimple>
       <w:r>
         <w:t>. táblázat - felhasználók DB tábla</w:t>
       </w:r>
@@ -9405,22 +9321,11 @@
       <w:pPr>
         <w:pStyle w:val="Tablecaption"/>
       </w:pPr>
-      <w:r>
-        <w:lastRenderedPageBreak/>
-        <w:fldChar w:fldCharType="begin"/>
-      </w:r>
-      <w:r>
-        <w:instrText xml:space="preserve"> SEQ táblázat \* ARABIC </w:instrText>
-      </w:r>
-      <w:r>
-        <w:fldChar w:fldCharType="separate"/>
-      </w:r>
-      <w:r>
-        <w:t>3</w:t>
-      </w:r>
-      <w:r>
-        <w:fldChar w:fldCharType="end"/>
-      </w:r>
+      <w:fldSimple w:instr=" SEQ táblázat \* ARABIC ">
+        <w:r>
+          <w:t>3</w:t>
+        </w:r>
+      </w:fldSimple>
       <w:r>
         <w:t>. táblázat - szerepkörök DB tábla</w:t>
       </w:r>
@@ -9736,21 +9641,11 @@
       <w:pPr>
         <w:pStyle w:val="Kpalrs"/>
       </w:pPr>
-      <w:r>
-        <w:fldChar w:fldCharType="begin"/>
-      </w:r>
-      <w:r>
-        <w:instrText xml:space="preserve"> SEQ táblázat \* ARABIC </w:instrText>
-      </w:r>
-      <w:r>
-        <w:fldChar w:fldCharType="separate"/>
-      </w:r>
-      <w:r>
-        <w:t>4</w:t>
-      </w:r>
-      <w:r>
-        <w:fldChar w:fldCharType="end"/>
-      </w:r>
+      <w:fldSimple w:instr=" SEQ táblázat \* ARABIC ">
+        <w:r>
+          <w:t>4</w:t>
+        </w:r>
+      </w:fldSimple>
       <w:r>
         <w:t>. táblázat - felhasználó és szerepkör összekötő DB tábla</w:t>
       </w:r>
@@ -9849,21 +9744,11 @@
       <w:pPr>
         <w:pStyle w:val="Kpalrs"/>
       </w:pPr>
-      <w:r>
-        <w:fldChar w:fldCharType="begin"/>
-      </w:r>
-      <w:r>
-        <w:instrText xml:space="preserve"> SEQ táblázat \* ARABIC </w:instrText>
-      </w:r>
-      <w:r>
-        <w:fldChar w:fldCharType="separate"/>
-      </w:r>
-      <w:r>
-        <w:t>5</w:t>
-      </w:r>
-      <w:r>
-        <w:fldChar w:fldCharType="end"/>
-      </w:r>
+      <w:fldSimple w:instr=" SEQ táblázat \* ARABIC ">
+        <w:r>
+          <w:t>5</w:t>
+        </w:r>
+      </w:fldSimple>
       <w:r>
         <w:t>. táblázat - időpontok DB tábla</w:t>
       </w:r>
@@ -10101,21 +9986,11 @@
       <w:pPr>
         <w:pStyle w:val="Kpalrs"/>
       </w:pPr>
-      <w:r>
-        <w:fldChar w:fldCharType="begin"/>
-      </w:r>
-      <w:r>
-        <w:instrText xml:space="preserve"> SEQ táblázat \* ARABIC </w:instrText>
-      </w:r>
-      <w:r>
-        <w:fldChar w:fldCharType="separate"/>
-      </w:r>
-      <w:r>
-        <w:t>6</w:t>
-      </w:r>
-      <w:r>
-        <w:fldChar w:fldCharType="end"/>
-      </w:r>
+      <w:fldSimple w:instr=" SEQ táblázat \* ARABIC ">
+        <w:r>
+          <w:t>6</w:t>
+        </w:r>
+      </w:fldSimple>
       <w:r>
         <w:t>. táblázat - foglalások DB tábla</w:t>
       </w:r>
@@ -10324,21 +10199,11 @@
       <w:pPr>
         <w:pStyle w:val="Kpalrs"/>
       </w:pPr>
-      <w:r>
-        <w:fldChar w:fldCharType="begin"/>
-      </w:r>
-      <w:r>
-        <w:instrText xml:space="preserve"> SEQ ábra \* ARABIC </w:instrText>
-      </w:r>
-      <w:r>
-        <w:fldChar w:fldCharType="separate"/>
-      </w:r>
-      <w:r>
-        <w:t>21</w:t>
-      </w:r>
-      <w:r>
-        <w:fldChar w:fldCharType="end"/>
-      </w:r>
+      <w:fldSimple w:instr=" SEQ ábra \* ARABIC ">
+        <w:r>
+          <w:t>21</w:t>
+        </w:r>
+      </w:fldSimple>
       <w:r>
         <w:t>. ábra - A</w:t>
       </w:r>
@@ -10441,21 +10306,11 @@
       <w:pPr>
         <w:pStyle w:val="Kpalrs"/>
       </w:pPr>
-      <w:r>
-        <w:fldChar w:fldCharType="begin"/>
-      </w:r>
-      <w:r>
-        <w:instrText xml:space="preserve"> SEQ ábra \* ARABIC </w:instrText>
-      </w:r>
-      <w:r>
-        <w:fldChar w:fldCharType="separate"/>
-      </w:r>
-      <w:r>
-        <w:t>22</w:t>
-      </w:r>
-      <w:r>
-        <w:fldChar w:fldCharType="end"/>
-      </w:r>
+      <w:fldSimple w:instr=" SEQ ábra \* ARABIC ">
+        <w:r>
+          <w:t>22</w:t>
+        </w:r>
+      </w:fldSimple>
       <w:r>
         <w:t>. ábra - aktuális program: dátum kiválasztás</w:t>
       </w:r>
@@ -10543,21 +10398,11 @@
       <w:pPr>
         <w:pStyle w:val="Kpalrs"/>
       </w:pPr>
-      <w:r>
-        <w:fldChar w:fldCharType="begin"/>
-      </w:r>
-      <w:r>
-        <w:instrText xml:space="preserve"> SEQ ábra \* ARABIC </w:instrText>
-      </w:r>
-      <w:r>
-        <w:fldChar w:fldCharType="separate"/>
-      </w:r>
-      <w:r>
-        <w:t>23</w:t>
-      </w:r>
-      <w:r>
-        <w:fldChar w:fldCharType="end"/>
-      </w:r>
+      <w:fldSimple w:instr=" SEQ ábra \* ARABIC ">
+        <w:r>
+          <w:t>23</w:t>
+        </w:r>
+      </w:fldSimple>
       <w:r>
         <w:t>. ábra - aktuális program: időpont foglalás</w:t>
       </w:r>
@@ -10652,21 +10497,11 @@
       <w:pPr>
         <w:pStyle w:val="Kpalrs"/>
       </w:pPr>
-      <w:r>
-        <w:fldChar w:fldCharType="begin"/>
-      </w:r>
-      <w:r>
-        <w:instrText xml:space="preserve"> SEQ ábra \* ARABIC </w:instrText>
-      </w:r>
-      <w:r>
-        <w:fldChar w:fldCharType="separate"/>
-      </w:r>
-      <w:r>
-        <w:t>24</w:t>
-      </w:r>
-      <w:r>
-        <w:fldChar w:fldCharType="end"/>
-      </w:r>
+      <w:fldSimple w:instr=" SEQ ábra \* ARABIC ">
+        <w:r>
+          <w:t>24</w:t>
+        </w:r>
+      </w:fldSimple>
       <w:r>
         <w:t>. ábra - aktuális program: foglalás adatainak részletezése</w:t>
       </w:r>
@@ -10749,21 +10584,11 @@
       <w:pPr>
         <w:pStyle w:val="Kpalrs"/>
       </w:pPr>
-      <w:r>
-        <w:fldChar w:fldCharType="begin"/>
-      </w:r>
-      <w:r>
-        <w:instrText xml:space="preserve"> SEQ ábra \* ARABIC </w:instrText>
-      </w:r>
-      <w:r>
-        <w:fldChar w:fldCharType="separate"/>
-      </w:r>
-      <w:r>
-        <w:t>25</w:t>
-      </w:r>
-      <w:r>
-        <w:fldChar w:fldCharType="end"/>
-      </w:r>
+      <w:fldSimple w:instr=" SEQ ábra \* ARABIC ">
+        <w:r>
+          <w:t>25</w:t>
+        </w:r>
+      </w:fldSimple>
       <w:r>
         <w:t>. ábra - aktuális program: foglalásaink megjelenítése</w:t>
       </w:r>
@@ -11071,7 +10896,7 @@
           <w:rPr>
             <w:noProof/>
           </w:rPr>
-          <w:t>28</w:t>
+          <w:t>39</w:t>
         </w:r>
         <w:r>
           <w:fldChar w:fldCharType="end"/>
@@ -12448,6 +12273,7 @@
   <w:style w:type="character" w:default="1" w:styleId="Bekezdsalapbettpusa">
     <w:name w:val="Default Paragraph Font"/>
     <w:uiPriority w:val="1"/>
+    <w:semiHidden/>
     <w:unhideWhenUsed/>
   </w:style>
   <w:style w:type="table" w:default="1" w:styleId="Normltblzat">
@@ -14018,7 +13844,7 @@
 </file>
 
 <file path=customXml/itemProps1.xml><?xml version="1.0" encoding="utf-8"?>
-<ds:datastoreItem xmlns:ds="http://schemas.openxmlformats.org/officeDocument/2006/customXml" ds:itemID="{DD5FD80E-8604-4B71-B84C-1ADD2AC03320}">
+<ds:datastoreItem xmlns:ds="http://schemas.openxmlformats.org/officeDocument/2006/customXml" ds:itemID="{A6F3D697-B5B6-4D5B-BA09-28C5F8B017D1}">
   <ds:schemaRefs>
     <ds:schemaRef ds:uri="http://schemas.openxmlformats.org/officeDocument/2006/bibliography"/>
   </ds:schemaRefs>

</xml_diff>